<commit_message>
rename folder np, add buku amel
</commit_message>
<xml_diff>
--- a/9. Bab II - Teori Penunjang.docx
+++ b/9. Bab II - Teori Penunjang.docx
@@ -625,7 +625,13 @@
         <w:fldChar w:fldCharType="separate"/>
       </w:r>
       <w:r>
-        <w:t xml:space="preserve">Gambar </w:t>
+        <w:rPr>
+          <w:lang w:val="en-US"/>
+        </w:rPr>
+        <w:t>g</w:t>
+      </w:r>
+      <w:r>
+        <w:t xml:space="preserve">ambar </w:t>
       </w:r>
       <w:r>
         <w:rPr>
@@ -749,10 +755,66 @@
         <w:t>semantik</w:t>
       </w:r>
       <w:r>
-        <w:t xml:space="preserve"> antar kata lainnya. Dari gambar </w:t>
-      </w:r>
-      <w:r>
-        <w:t>di bawah</w:t>
+        <w:t xml:space="preserve"> antar kata lainnya. Dari</w:t>
+      </w:r>
+      <w:r>
+        <w:rPr>
+          <w:lang w:val="en-US"/>
+        </w:rPr>
+        <w:t xml:space="preserve"> </w:t>
+      </w:r>
+      <w:r>
+        <w:rPr>
+          <w:lang w:val="en-US"/>
+        </w:rPr>
+        <w:fldChar w:fldCharType="begin"/>
+      </w:r>
+      <w:r>
+        <w:rPr>
+          <w:lang w:val="en-US"/>
+        </w:rPr>
+        <w:instrText xml:space="preserve"> REF _Ref104189421 \h </w:instrText>
+      </w:r>
+      <w:r>
+        <w:rPr>
+          <w:lang w:val="en-US"/>
+        </w:rPr>
+      </w:r>
+      <w:r>
+        <w:rPr>
+          <w:lang w:val="en-US"/>
+        </w:rPr>
+        <w:fldChar w:fldCharType="separate"/>
+      </w:r>
+      <w:r>
+        <w:rPr>
+          <w:lang w:val="en-US"/>
+        </w:rPr>
+        <w:t>g</w:t>
+      </w:r>
+      <w:r>
+        <w:t xml:space="preserve">ambar </w:t>
+      </w:r>
+      <w:r>
+        <w:rPr>
+          <w:noProof/>
+        </w:rPr>
+        <w:t>2</w:t>
+      </w:r>
+      <w:r>
+        <w:t>.</w:t>
+      </w:r>
+      <w:r>
+        <w:rPr>
+          <w:noProof/>
+        </w:rPr>
+        <w:t>2</w:t>
+      </w:r>
+      <w:r>
+        <w:rPr>
+          <w:lang w:val="en-US"/>
+        </w:rPr>
+        <w:fldChar w:fldCharType="end"/>
       </w:r>
       <w:r>
         <w:t xml:space="preserve"> menggambarkan visualisasi nilai </w:t>
@@ -862,6 +924,7 @@
       <w:pPr>
         <w:pStyle w:val="Caption"/>
       </w:pPr>
+      <w:bookmarkStart w:id="2" w:name="_Ref104189421"/>
       <w:r>
         <w:t xml:space="preserve">Gambar </w:t>
       </w:r>
@@ -904,6 +967,7 @@
       <w:r>
         <w:fldChar w:fldCharType="end"/>
       </w:r>
+      <w:bookmarkEnd w:id="2"/>
       <w:r>
         <w:t xml:space="preserve"> </w:t>
       </w:r>
@@ -948,6 +1012,11 @@
       </w:r>
     </w:p>
     <w:p>
+      <w:pPr>
+        <w:rPr>
+          <w:lang w:val="en-US"/>
+        </w:rPr>
+      </w:pPr>
       <w:proofErr w:type="spellStart"/>
       <w:r>
         <w:t>Named</w:t>
@@ -1021,6 +1090,177 @@
       </w:r>
       <w:r>
         <w:t xml:space="preserve">orang) adalah Valencia. </w:t>
+      </w:r>
+      <w:proofErr w:type="spellStart"/>
+      <w:r>
+        <w:rPr>
+          <w:lang w:val="en-US"/>
+        </w:rPr>
+        <w:t>Penggambaran</w:t>
+      </w:r>
+      <w:proofErr w:type="spellEnd"/>
+      <w:r>
+        <w:rPr>
+          <w:lang w:val="en-US"/>
+        </w:rPr>
+        <w:t xml:space="preserve"> </w:t>
+      </w:r>
+      <w:proofErr w:type="spellStart"/>
+      <w:r>
+        <w:rPr>
+          <w:lang w:val="en-US"/>
+        </w:rPr>
+        <w:t>hasil</w:t>
+      </w:r>
+      <w:proofErr w:type="spellEnd"/>
+      <w:r>
+        <w:rPr>
+          <w:lang w:val="en-US"/>
+        </w:rPr>
+        <w:t xml:space="preserve"> </w:t>
+      </w:r>
+      <w:proofErr w:type="spellStart"/>
+      <w:r>
+        <w:rPr>
+          <w:lang w:val="en-US"/>
+        </w:rPr>
+        <w:t>dari</w:t>
+      </w:r>
+      <w:proofErr w:type="spellEnd"/>
+      <w:r>
+        <w:rPr>
+          <w:lang w:val="en-US"/>
+        </w:rPr>
+        <w:t xml:space="preserve"> task NER </w:t>
+      </w:r>
+      <w:proofErr w:type="spellStart"/>
+      <w:r>
+        <w:rPr>
+          <w:lang w:val="en-US"/>
+        </w:rPr>
+        <w:t>dapat</w:t>
+      </w:r>
+      <w:proofErr w:type="spellEnd"/>
+      <w:r>
+        <w:rPr>
+          <w:lang w:val="en-US"/>
+        </w:rPr>
+        <w:t xml:space="preserve"> </w:t>
+      </w:r>
+      <w:proofErr w:type="spellStart"/>
+      <w:r>
+        <w:rPr>
+          <w:lang w:val="en-US"/>
+        </w:rPr>
+        <w:t>dilihat</w:t>
+      </w:r>
+      <w:proofErr w:type="spellEnd"/>
+      <w:r>
+        <w:rPr>
+          <w:lang w:val="en-US"/>
+        </w:rPr>
+        <w:t xml:space="preserve"> </w:t>
+      </w:r>
+      <w:proofErr w:type="spellStart"/>
+      <w:r>
+        <w:rPr>
+          <w:lang w:val="en-US"/>
+        </w:rPr>
+        <w:t>dari</w:t>
+      </w:r>
+      <w:proofErr w:type="spellEnd"/>
+      <w:r>
+        <w:rPr>
+          <w:lang w:val="en-US"/>
+        </w:rPr>
+        <w:t xml:space="preserve"> </w:t>
+      </w:r>
+      <w:proofErr w:type="spellStart"/>
+      <w:r>
+        <w:rPr>
+          <w:lang w:val="en-US"/>
+        </w:rPr>
+        <w:t>gambar</w:t>
+      </w:r>
+      <w:proofErr w:type="spellEnd"/>
+      <w:r>
+        <w:rPr>
+          <w:lang w:val="en-US"/>
+        </w:rPr>
+        <w:t xml:space="preserve"> </w:t>
+      </w:r>
+      <w:proofErr w:type="spellStart"/>
+      <w:r>
+        <w:rPr>
+          <w:lang w:val="en-US"/>
+        </w:rPr>
+        <w:t>dibawah</w:t>
+      </w:r>
+      <w:proofErr w:type="spellEnd"/>
+      <w:r>
+        <w:rPr>
+          <w:lang w:val="en-US"/>
+        </w:rPr>
+        <w:t xml:space="preserve"> (</w:t>
+      </w:r>
+      <w:r>
+        <w:rPr>
+          <w:lang w:val="en-US"/>
+        </w:rPr>
+        <w:fldChar w:fldCharType="begin"/>
+      </w:r>
+      <w:r>
+        <w:rPr>
+          <w:lang w:val="en-US"/>
+        </w:rPr>
+        <w:instrText xml:space="preserve"> REF _Ref104189470 \h </w:instrText>
+      </w:r>
+      <w:r>
+        <w:rPr>
+          <w:lang w:val="en-US"/>
+        </w:rPr>
+      </w:r>
+      <w:r>
+        <w:rPr>
+          <w:lang w:val="en-US"/>
+        </w:rPr>
+        <w:fldChar w:fldCharType="separate"/>
+      </w:r>
+      <w:r>
+        <w:rPr>
+          <w:lang w:val="en-US"/>
+        </w:rPr>
+        <w:t>g</w:t>
+      </w:r>
+      <w:r>
+        <w:t xml:space="preserve">ambar </w:t>
+      </w:r>
+      <w:r>
+        <w:rPr>
+          <w:noProof/>
+        </w:rPr>
+        <w:t>2</w:t>
+      </w:r>
+      <w:r>
+        <w:t>.</w:t>
+      </w:r>
+      <w:r>
+        <w:rPr>
+          <w:noProof/>
+        </w:rPr>
+        <w:t>3</w:t>
+      </w:r>
+      <w:r>
+        <w:rPr>
+          <w:lang w:val="en-US"/>
+        </w:rPr>
+        <w:fldChar w:fldCharType="end"/>
+      </w:r>
+      <w:r>
+        <w:rPr>
+          <w:lang w:val="en-US"/>
+        </w:rPr>
+        <w:t>).</w:t>
       </w:r>
     </w:p>
     <w:p>
@@ -1089,6 +1329,7 @@
       <w:pPr>
         <w:pStyle w:val="Caption"/>
       </w:pPr>
+      <w:bookmarkStart w:id="3" w:name="_Ref104189470"/>
       <w:r>
         <w:t xml:space="preserve">Gambar </w:t>
       </w:r>
@@ -1131,6 +1372,7 @@
       <w:r>
         <w:fldChar w:fldCharType="end"/>
       </w:r>
+      <w:bookmarkEnd w:id="3"/>
       <w:r>
         <w:t xml:space="preserve"> </w:t>
       </w:r>
@@ -1157,6 +1399,11 @@
       <w:proofErr w:type="spellEnd"/>
     </w:p>
     <w:p>
+      <w:pPr>
+        <w:rPr>
+          <w:lang w:val="en-US"/>
+        </w:rPr>
+      </w:pPr>
       <w:r>
         <w:t xml:space="preserve">Konsep adanya </w:t>
       </w:r>
@@ -1292,6 +1539,105 @@
       <w:proofErr w:type="spellEnd"/>
       <w:r>
         <w:t>.</w:t>
+      </w:r>
+      <w:r>
+        <w:rPr>
+          <w:lang w:val="en-US"/>
+        </w:rPr>
+        <w:t xml:space="preserve"> </w:t>
+      </w:r>
+      <w:r>
+        <w:rPr>
+          <w:lang w:val="en-US"/>
+        </w:rPr>
+        <w:fldChar w:fldCharType="begin"/>
+      </w:r>
+      <w:r>
+        <w:rPr>
+          <w:lang w:val="en-US"/>
+        </w:rPr>
+        <w:instrText xml:space="preserve"> REF _Ref104189523 \h </w:instrText>
+      </w:r>
+      <w:r>
+        <w:rPr>
+          <w:lang w:val="en-US"/>
+        </w:rPr>
+      </w:r>
+      <w:r>
+        <w:rPr>
+          <w:lang w:val="en-US"/>
+        </w:rPr>
+        <w:fldChar w:fldCharType="separate"/>
+      </w:r>
+      <w:r>
+        <w:t xml:space="preserve">Gambar </w:t>
+      </w:r>
+      <w:r>
+        <w:rPr>
+          <w:noProof/>
+        </w:rPr>
+        <w:t>2</w:t>
+      </w:r>
+      <w:r>
+        <w:t>.</w:t>
+      </w:r>
+      <w:r>
+        <w:rPr>
+          <w:noProof/>
+        </w:rPr>
+        <w:t>4</w:t>
+      </w:r>
+      <w:r>
+        <w:rPr>
+          <w:lang w:val="en-US"/>
+        </w:rPr>
+        <w:fldChar w:fldCharType="end"/>
+      </w:r>
+      <w:r>
+        <w:rPr>
+          <w:lang w:val="en-US"/>
+        </w:rPr>
+        <w:t xml:space="preserve"> </w:t>
+      </w:r>
+      <w:proofErr w:type="spellStart"/>
+      <w:r>
+        <w:rPr>
+          <w:lang w:val="en-US"/>
+        </w:rPr>
+        <w:t>adalah</w:t>
+      </w:r>
+      <w:proofErr w:type="spellEnd"/>
+      <w:r>
+        <w:rPr>
+          <w:lang w:val="en-US"/>
+        </w:rPr>
+        <w:t xml:space="preserve"> </w:t>
+      </w:r>
+      <w:proofErr w:type="spellStart"/>
+      <w:r>
+        <w:rPr>
+          <w:lang w:val="en-US"/>
+        </w:rPr>
+        <w:t>Arsitektur</w:t>
+      </w:r>
+      <w:proofErr w:type="spellEnd"/>
+      <w:r>
+        <w:rPr>
+          <w:lang w:val="en-US"/>
+        </w:rPr>
+        <w:t xml:space="preserve"> Transformers</w:t>
+      </w:r>
+      <w:r>
+        <w:rPr>
+          <w:lang w:val="en-US"/>
+        </w:rPr>
+        <w:t>.</w:t>
+      </w:r>
+      <w:r>
+        <w:rPr>
+          <w:lang w:val="en-US"/>
+        </w:rPr>
+        <w:t xml:space="preserve"> </w:t>
       </w:r>
     </w:p>
     <w:p/>
@@ -1363,6 +1709,7 @@
       <w:pPr>
         <w:pStyle w:val="Caption"/>
       </w:pPr>
+      <w:bookmarkStart w:id="4" w:name="_Ref104189523"/>
       <w:r>
         <w:t xml:space="preserve">Gambar </w:t>
       </w:r>
@@ -1405,6 +1752,7 @@
       <w:r>
         <w:fldChar w:fldCharType="end"/>
       </w:r>
+      <w:bookmarkEnd w:id="4"/>
       <w:r>
         <w:br/>
         <w:t xml:space="preserve">Arsitektur </w:t>
@@ -1766,7 +2114,7 @@
       <w:pPr>
         <w:pStyle w:val="Caption"/>
       </w:pPr>
-      <w:bookmarkStart w:id="2" w:name="_Ref102481039"/>
+      <w:bookmarkStart w:id="5" w:name="_Ref102481039"/>
       <w:r>
         <w:t xml:space="preserve">Gambar </w:t>
       </w:r>
@@ -1809,7 +2157,7 @@
       <w:r>
         <w:fldChar w:fldCharType="end"/>
       </w:r>
-      <w:bookmarkEnd w:id="2"/>
+      <w:bookmarkEnd w:id="5"/>
       <w:r>
         <w:br/>
         <w:t xml:space="preserve">Representasi </w:t>
@@ -2419,6 +2767,11 @@
       </w:r>
     </w:p>
     <w:p>
+      <w:pPr>
+        <w:rPr>
+          <w:lang w:val="en-US"/>
+        </w:rPr>
+      </w:pPr>
       <w:proofErr w:type="spellStart"/>
       <w:r>
         <w:t>Self-attention</w:t>
@@ -2614,6 +2967,196 @@
       </w:r>
       <w:r>
         <w:t xml:space="preserve"> </w:t>
+      </w:r>
+      <w:r>
+        <w:fldChar w:fldCharType="begin"/>
+      </w:r>
+      <w:r>
+        <w:instrText xml:space="preserve"> REF _Ref104189556 \h </w:instrText>
+      </w:r>
+      <w:r>
+        <w:fldChar w:fldCharType="separate"/>
+      </w:r>
+      <w:r>
+        <w:t xml:space="preserve">Gambar </w:t>
+      </w:r>
+      <w:r>
+        <w:rPr>
+          <w:noProof/>
+        </w:rPr>
+        <w:t>2</w:t>
+      </w:r>
+      <w:r>
+        <w:t>.</w:t>
+      </w:r>
+      <w:r>
+        <w:rPr>
+          <w:noProof/>
+        </w:rPr>
+        <w:t>6</w:t>
+      </w:r>
+      <w:r>
+        <w:fldChar w:fldCharType="end"/>
+      </w:r>
+      <w:r>
+        <w:rPr>
+          <w:lang w:val="en-US"/>
+        </w:rPr>
+        <w:t xml:space="preserve"> </w:t>
+      </w:r>
+      <w:proofErr w:type="spellStart"/>
+      <w:r>
+        <w:rPr>
+          <w:lang w:val="en-US"/>
+        </w:rPr>
+        <w:t>menunjukkan</w:t>
+      </w:r>
+      <w:proofErr w:type="spellEnd"/>
+      <w:r>
+        <w:rPr>
+          <w:lang w:val="en-US"/>
+        </w:rPr>
+        <w:t xml:space="preserve"> </w:t>
+      </w:r>
+      <w:proofErr w:type="spellStart"/>
+      <w:r>
+        <w:rPr>
+          <w:lang w:val="en-US"/>
+        </w:rPr>
+        <w:t>isi</w:t>
+      </w:r>
+      <w:proofErr w:type="spellEnd"/>
+      <w:r>
+        <w:rPr>
+          <w:lang w:val="en-US"/>
+        </w:rPr>
+        <w:t xml:space="preserve"> </w:t>
+      </w:r>
+      <w:proofErr w:type="spellStart"/>
+      <w:r>
+        <w:rPr>
+          <w:lang w:val="en-US"/>
+        </w:rPr>
+        <w:t>dari</w:t>
+      </w:r>
+      <w:proofErr w:type="spellEnd"/>
+      <w:r>
+        <w:rPr>
+          <w:lang w:val="en-US"/>
+        </w:rPr>
+        <w:t xml:space="preserve"> </w:t>
+      </w:r>
+      <w:proofErr w:type="spellStart"/>
+      <w:r>
+        <w:rPr>
+          <w:lang w:val="en-US"/>
+        </w:rPr>
+        <w:t>matriks</w:t>
+      </w:r>
+      <w:proofErr w:type="spellEnd"/>
+      <w:r>
+        <w:rPr>
+          <w:lang w:val="en-US"/>
+        </w:rPr>
+        <w:t xml:space="preserve"> score yang memiliki </w:t>
+      </w:r>
+      <w:proofErr w:type="spellStart"/>
+      <w:r>
+        <w:rPr>
+          <w:lang w:val="en-US"/>
+        </w:rPr>
+        <w:t>nilai</w:t>
+      </w:r>
+      <w:proofErr w:type="spellEnd"/>
+      <w:r>
+        <w:rPr>
+          <w:lang w:val="en-US"/>
+        </w:rPr>
+        <w:t xml:space="preserve"> </w:t>
+      </w:r>
+      <w:proofErr w:type="spellStart"/>
+      <w:r>
+        <w:rPr>
+          <w:lang w:val="en-US"/>
+        </w:rPr>
+        <w:t>tiap</w:t>
+      </w:r>
+      <w:proofErr w:type="spellEnd"/>
+      <w:r>
+        <w:rPr>
+          <w:lang w:val="en-US"/>
+        </w:rPr>
+        <w:t xml:space="preserve"> kata </w:t>
+      </w:r>
+      <w:proofErr w:type="spellStart"/>
+      <w:r>
+        <w:rPr>
+          <w:lang w:val="en-US"/>
+        </w:rPr>
+        <w:t>dengan</w:t>
+      </w:r>
+      <w:proofErr w:type="spellEnd"/>
+      <w:r>
+        <w:rPr>
+          <w:lang w:val="en-US"/>
+        </w:rPr>
+        <w:t xml:space="preserve"> kata lain untuk </w:t>
+      </w:r>
+      <w:proofErr w:type="spellStart"/>
+      <w:r>
+        <w:rPr>
+          <w:lang w:val="en-US"/>
+        </w:rPr>
+        <w:t>menunjukkan</w:t>
+      </w:r>
+      <w:proofErr w:type="spellEnd"/>
+      <w:r>
+        <w:rPr>
+          <w:lang w:val="en-US"/>
+        </w:rPr>
+        <w:t xml:space="preserve"> </w:t>
+      </w:r>
+      <w:proofErr w:type="spellStart"/>
+      <w:r>
+        <w:rPr>
+          <w:lang w:val="en-US"/>
+        </w:rPr>
+        <w:t>kepentingan</w:t>
+      </w:r>
+      <w:proofErr w:type="spellEnd"/>
+      <w:r>
+        <w:rPr>
+          <w:lang w:val="en-US"/>
+        </w:rPr>
+        <w:t xml:space="preserve"> </w:t>
+      </w:r>
+      <w:proofErr w:type="spellStart"/>
+      <w:r>
+        <w:rPr>
+          <w:lang w:val="en-US"/>
+        </w:rPr>
+        <w:t>relasi</w:t>
+      </w:r>
+      <w:proofErr w:type="spellEnd"/>
+      <w:r>
+        <w:rPr>
+          <w:lang w:val="en-US"/>
+        </w:rPr>
+        <w:t xml:space="preserve"> </w:t>
+      </w:r>
+      <w:proofErr w:type="spellStart"/>
+      <w:r>
+        <w:rPr>
+          <w:lang w:val="en-US"/>
+        </w:rPr>
+        <w:t>antar</w:t>
+      </w:r>
+      <w:proofErr w:type="spellEnd"/>
+      <w:r>
+        <w:rPr>
+          <w:lang w:val="en-US"/>
+        </w:rPr>
+        <w:t xml:space="preserve"> kata.</w:t>
       </w:r>
     </w:p>
     <w:p/>
@@ -2682,6 +3225,7 @@
       <w:pPr>
         <w:pStyle w:val="Caption"/>
       </w:pPr>
+      <w:bookmarkStart w:id="6" w:name="_Ref104189556"/>
       <w:r>
         <w:t xml:space="preserve">Gambar </w:t>
       </w:r>
@@ -2724,6 +3268,7 @@
       <w:r>
         <w:fldChar w:fldCharType="end"/>
       </w:r>
+      <w:bookmarkEnd w:id="6"/>
       <w:r>
         <w:br/>
         <w:t xml:space="preserve">Contoh Isi dari Matriks </w:t>
@@ -2741,7 +3286,6 @@
     </w:p>
     <w:p>
       <w:r>
-        <w:lastRenderedPageBreak/>
         <w:t xml:space="preserve">Selain ketiga vektor itu, ada juga matriks </w:t>
       </w:r>
       <w:proofErr w:type="spellStart"/>
@@ -4399,7 +4943,7 @@
           <w:tab w:val="left" w:pos="4962"/>
         </w:tabs>
       </w:pPr>
-      <w:bookmarkStart w:id="3" w:name="_Ref102494494"/>
+      <w:bookmarkStart w:id="7" w:name="_Ref102494494"/>
       <m:oMath>
         <m:r>
           <w:rPr>
@@ -4571,7 +5115,7 @@
       <w:r>
         <w:fldChar w:fldCharType="end"/>
       </w:r>
-      <w:bookmarkEnd w:id="3"/>
+      <w:bookmarkEnd w:id="7"/>
       <w:r>
         <w:t>)</w:t>
       </w:r>
@@ -4585,7 +5129,7 @@
           <w:tab w:val="left" w:pos="5529"/>
         </w:tabs>
       </w:pPr>
-      <w:bookmarkStart w:id="4" w:name="_Ref102494510"/>
+      <w:bookmarkStart w:id="8" w:name="_Ref102494510"/>
       <m:oMath>
         <m:r>
           <w:rPr>
@@ -4751,7 +5295,7 @@
       <w:r>
         <w:fldChar w:fldCharType="end"/>
       </w:r>
-      <w:bookmarkEnd w:id="4"/>
+      <w:bookmarkEnd w:id="8"/>
       <w:r>
         <w:t>)</w:t>
       </w:r>
@@ -4968,6 +5512,9 @@
           <w:tab w:val="left" w:pos="4820"/>
           <w:tab w:val="left" w:pos="5529"/>
         </w:tabs>
+        <w:rPr>
+          <w:lang w:val="en-US"/>
+        </w:rPr>
       </w:pPr>
       <w:r>
         <w:t xml:space="preserve">Sebagai </w:t>
@@ -5173,6 +5720,112 @@
       <w:proofErr w:type="spellEnd"/>
       <w:r>
         <w:t xml:space="preserve"> sehingga berpotensi untuk memberikan representasi dengan informasi yang banyak. </w:t>
+      </w:r>
+      <w:r>
+        <w:fldChar w:fldCharType="begin"/>
+      </w:r>
+      <w:r>
+        <w:instrText xml:space="preserve"> REF _Ref104189643 \h </w:instrText>
+      </w:r>
+      <w:r>
+        <w:fldChar w:fldCharType="separate"/>
+      </w:r>
+      <w:r>
+        <w:t xml:space="preserve">Gambar </w:t>
+      </w:r>
+      <w:r>
+        <w:rPr>
+          <w:noProof/>
+        </w:rPr>
+        <w:t>2</w:t>
+      </w:r>
+      <w:r>
+        <w:t>.</w:t>
+      </w:r>
+      <w:r>
+        <w:rPr>
+          <w:noProof/>
+        </w:rPr>
+        <w:t>7</w:t>
+      </w:r>
+      <w:r>
+        <w:fldChar w:fldCharType="end"/>
+      </w:r>
+      <w:r>
+        <w:rPr>
+          <w:lang w:val="en-US"/>
+        </w:rPr>
+        <w:t xml:space="preserve"> </w:t>
+      </w:r>
+      <w:proofErr w:type="spellStart"/>
+      <w:r>
+        <w:rPr>
+          <w:lang w:val="en-US"/>
+        </w:rPr>
+        <w:t>adalah</w:t>
+      </w:r>
+      <w:proofErr w:type="spellEnd"/>
+      <w:r>
+        <w:rPr>
+          <w:lang w:val="en-US"/>
+        </w:rPr>
+        <w:t xml:space="preserve"> </w:t>
+      </w:r>
+      <w:proofErr w:type="spellStart"/>
+      <w:r>
+        <w:rPr>
+          <w:lang w:val="en-US"/>
+        </w:rPr>
+        <w:t>penggambaran</w:t>
+      </w:r>
+      <w:proofErr w:type="spellEnd"/>
+      <w:r>
+        <w:rPr>
+          <w:lang w:val="en-US"/>
+        </w:rPr>
+        <w:t xml:space="preserve"> </w:t>
+      </w:r>
+      <w:proofErr w:type="spellStart"/>
+      <w:r>
+        <w:rPr>
+          <w:lang w:val="en-US"/>
+        </w:rPr>
+        <w:t>isi</w:t>
+      </w:r>
+      <w:proofErr w:type="spellEnd"/>
+      <w:r>
+        <w:rPr>
+          <w:lang w:val="en-US"/>
+        </w:rPr>
+        <w:t xml:space="preserve"> </w:t>
+      </w:r>
+      <w:proofErr w:type="spellStart"/>
+      <w:r>
+        <w:rPr>
+          <w:lang w:val="en-US"/>
+        </w:rPr>
+        <w:t>secara</w:t>
+      </w:r>
+      <w:proofErr w:type="spellEnd"/>
+      <w:r>
+        <w:rPr>
+          <w:lang w:val="en-US"/>
+        </w:rPr>
+        <w:t xml:space="preserve"> detail </w:t>
+      </w:r>
+      <w:proofErr w:type="spellStart"/>
+      <w:r>
+        <w:rPr>
+          <w:lang w:val="en-US"/>
+        </w:rPr>
+        <w:t>mengenai</w:t>
+      </w:r>
+      <w:proofErr w:type="spellEnd"/>
+      <w:r>
+        <w:rPr>
+          <w:lang w:val="en-US"/>
+        </w:rPr>
+        <w:t xml:space="preserve"> layer encoder dan decoder. </w:t>
       </w:r>
     </w:p>
     <w:p>
@@ -5183,6 +5836,9 @@
           <w:tab w:val="left" w:pos="4820"/>
           <w:tab w:val="left" w:pos="5529"/>
         </w:tabs>
+        <w:rPr>
+          <w:lang w:val="en-US"/>
+        </w:rPr>
       </w:pPr>
     </w:p>
     <w:p>
@@ -5255,6 +5911,7 @@
       <w:pPr>
         <w:pStyle w:val="Caption"/>
       </w:pPr>
+      <w:bookmarkStart w:id="9" w:name="_Ref104189643"/>
       <w:r>
         <w:t xml:space="preserve">Gambar </w:t>
       </w:r>
@@ -5297,6 +5954,7 @@
       <w:r>
         <w:fldChar w:fldCharType="end"/>
       </w:r>
+      <w:bookmarkEnd w:id="9"/>
       <w:r>
         <w:br/>
         <w:t xml:space="preserve">Representasi Tiap Layer Dari Arsitektur </w:t>
@@ -5442,6 +6100,7 @@
       </w:r>
       <w:proofErr w:type="spellStart"/>
       <w:r>
+        <w:lastRenderedPageBreak/>
         <w:t>masking</w:t>
       </w:r>
       <w:proofErr w:type="spellEnd"/>
@@ -5473,11 +6132,7 @@
       </w:r>
       <w:proofErr w:type="spellEnd"/>
       <w:r>
-        <w:t xml:space="preserve"> dan </w:t>
-      </w:r>
-      <w:r>
-        <w:lastRenderedPageBreak/>
-        <w:t xml:space="preserve">normalisasi setelahnya. </w:t>
+        <w:t xml:space="preserve"> dan normalisasi setelahnya. </w:t>
       </w:r>
       <w:r>
         <w:t xml:space="preserve">Dan pada akhir dari </w:t>
@@ -6294,6 +6949,7 @@
       </w:r>
       <w:proofErr w:type="spellStart"/>
       <w:r>
+        <w:lastRenderedPageBreak/>
         <w:t>menyocokkan</w:t>
       </w:r>
       <w:proofErr w:type="spellEnd"/>
@@ -6350,7 +7006,6 @@
       </w:r>
       <w:proofErr w:type="spellStart"/>
       <w:r>
-        <w:lastRenderedPageBreak/>
         <w:t>encoder</w:t>
       </w:r>
       <w:proofErr w:type="spellEnd"/>
@@ -6594,7 +7249,7 @@
       <w:pPr>
         <w:pStyle w:val="Heading2"/>
       </w:pPr>
-      <w:bookmarkStart w:id="5" w:name="_Ref102482310"/>
+      <w:bookmarkStart w:id="10" w:name="_Ref102482310"/>
       <w:r>
         <w:t>N</w:t>
       </w:r>
@@ -6607,7 +7262,7 @@
       <w:r>
         <w:t>etwork (NN)</w:t>
       </w:r>
-      <w:bookmarkEnd w:id="5"/>
+      <w:bookmarkEnd w:id="10"/>
     </w:p>
     <w:p>
       <w:r>
@@ -6943,8 +7598,8 @@
       </w:r>
     </w:p>
     <w:p/>
-    <w:bookmarkStart w:id="6" w:name="_Hlk102143906"/>
-    <w:bookmarkStart w:id="7" w:name="_Ref102144133"/>
+    <w:bookmarkStart w:id="11" w:name="_Hlk102143906"/>
+    <w:bookmarkStart w:id="12" w:name="_Ref102144133"/>
     <w:p>
       <w:pPr>
         <w:pStyle w:val="STTSRumus"/>
@@ -7108,7 +7763,7 @@
           <m:t xml:space="preserve"> </m:t>
         </m:r>
       </m:oMath>
-      <w:bookmarkEnd w:id="6"/>
+      <w:bookmarkEnd w:id="11"/>
       <w:r>
         <w:tab/>
       </w:r>
@@ -7158,12 +7813,12 @@
       <w:r>
         <w:fldChar w:fldCharType="end"/>
       </w:r>
-      <w:bookmarkEnd w:id="7"/>
+      <w:bookmarkEnd w:id="12"/>
       <w:r>
         <w:t>)</w:t>
       </w:r>
     </w:p>
-    <w:bookmarkStart w:id="8" w:name="_Ref102346400"/>
+    <w:bookmarkStart w:id="13" w:name="_Ref102346400"/>
     <w:p>
       <w:pPr>
         <w:pStyle w:val="STTSRumus"/>
@@ -7301,7 +7956,7 @@
       <w:r>
         <w:fldChar w:fldCharType="end"/>
       </w:r>
-      <w:bookmarkEnd w:id="8"/>
+      <w:bookmarkEnd w:id="13"/>
       <w:r>
         <w:t>)</w:t>
       </w:r>
@@ -7313,7 +7968,6 @@
     </w:p>
     <w:p>
       <w:r>
-        <w:lastRenderedPageBreak/>
         <w:t xml:space="preserve">Tiap </w:t>
       </w:r>
       <w:r>
@@ -7539,6 +8193,149 @@
       </w:r>
       <w:r>
         <w:t xml:space="preserve"> </w:t>
+      </w:r>
+      <w:proofErr w:type="spellStart"/>
+      <w:r>
+        <w:rPr>
+          <w:lang w:val="en-US"/>
+        </w:rPr>
+        <w:t>Contoh</w:t>
+      </w:r>
+      <w:proofErr w:type="spellEnd"/>
+      <w:r>
+        <w:rPr>
+          <w:lang w:val="en-US"/>
+        </w:rPr>
+        <w:t xml:space="preserve"> </w:t>
+      </w:r>
+      <w:proofErr w:type="spellStart"/>
+      <w:r>
+        <w:rPr>
+          <w:lang w:val="en-US"/>
+        </w:rPr>
+        <w:t>alur</w:t>
+      </w:r>
+      <w:proofErr w:type="spellEnd"/>
+      <w:r>
+        <w:rPr>
+          <w:lang w:val="en-US"/>
+        </w:rPr>
+        <w:t xml:space="preserve"> </w:t>
+      </w:r>
+      <w:proofErr w:type="spellStart"/>
+      <w:r>
+        <w:rPr>
+          <w:lang w:val="en-US"/>
+        </w:rPr>
+        <w:t>ini</w:t>
+      </w:r>
+      <w:proofErr w:type="spellEnd"/>
+      <w:r>
+        <w:rPr>
+          <w:lang w:val="en-US"/>
+        </w:rPr>
+        <w:t xml:space="preserve"> </w:t>
+      </w:r>
+      <w:proofErr w:type="spellStart"/>
+      <w:r>
+        <w:rPr>
+          <w:lang w:val="en-US"/>
+        </w:rPr>
+        <w:t>dapat</w:t>
+      </w:r>
+      <w:proofErr w:type="spellEnd"/>
+      <w:r>
+        <w:rPr>
+          <w:lang w:val="en-US"/>
+        </w:rPr>
+        <w:t xml:space="preserve"> </w:t>
+      </w:r>
+      <w:proofErr w:type="spellStart"/>
+      <w:r>
+        <w:rPr>
+          <w:lang w:val="en-US"/>
+        </w:rPr>
+        <w:t>dilihat</w:t>
+      </w:r>
+      <w:proofErr w:type="spellEnd"/>
+      <w:r>
+        <w:rPr>
+          <w:lang w:val="en-US"/>
+        </w:rPr>
+        <w:t xml:space="preserve"> </w:t>
+      </w:r>
+      <w:proofErr w:type="spellStart"/>
+      <w:r>
+        <w:rPr>
+          <w:lang w:val="en-US"/>
+        </w:rPr>
+        <w:t>dari</w:t>
+      </w:r>
+      <w:proofErr w:type="spellEnd"/>
+      <w:r>
+        <w:rPr>
+          <w:lang w:val="en-US"/>
+        </w:rPr>
+        <w:t xml:space="preserve"> </w:t>
+      </w:r>
+      <w:r>
+        <w:rPr>
+          <w:lang w:val="en-US"/>
+        </w:rPr>
+        <w:fldChar w:fldCharType="begin"/>
+      </w:r>
+      <w:r>
+        <w:rPr>
+          <w:lang w:val="en-US"/>
+        </w:rPr>
+        <w:instrText xml:space="preserve"> REF _Ref104189777 \h </w:instrText>
+      </w:r>
+      <w:r>
+        <w:rPr>
+          <w:lang w:val="en-US"/>
+        </w:rPr>
+      </w:r>
+      <w:r>
+        <w:rPr>
+          <w:lang w:val="en-US"/>
+        </w:rPr>
+        <w:fldChar w:fldCharType="separate"/>
+      </w:r>
+      <w:r>
+        <w:rPr>
+          <w:lang w:val="en-US"/>
+        </w:rPr>
+        <w:t>g</w:t>
+      </w:r>
+      <w:r>
+        <w:t xml:space="preserve">ambar </w:t>
+      </w:r>
+      <w:r>
+        <w:rPr>
+          <w:noProof/>
+        </w:rPr>
+        <w:t>2</w:t>
+      </w:r>
+      <w:r>
+        <w:t>.</w:t>
+      </w:r>
+      <w:r>
+        <w:rPr>
+          <w:noProof/>
+        </w:rPr>
+        <w:t>8</w:t>
+      </w:r>
+      <w:r>
+        <w:rPr>
+          <w:lang w:val="en-US"/>
+        </w:rPr>
+        <w:fldChar w:fldCharType="end"/>
+      </w:r>
+      <w:r>
+        <w:rPr>
+          <w:lang w:val="en-US"/>
+        </w:rPr>
+        <w:t xml:space="preserve">. </w:t>
       </w:r>
       <w:r>
         <w:t>Di mana</w:t>
@@ -7711,9 +8508,9 @@
           <w:noProof/>
         </w:rPr>
         <w:drawing>
-          <wp:inline distT="0" distB="0" distL="0" distR="0" wp14:anchorId="441A306D" wp14:editId="162DC3EB">
-            <wp:extent cx="3318164" cy="2118893"/>
-            <wp:effectExtent l="0" t="0" r="0" b="0"/>
+          <wp:inline distT="0" distB="0" distL="0" distR="0" wp14:anchorId="441A306D" wp14:editId="1AD8FDD1">
+            <wp:extent cx="2545080" cy="1625221"/>
+            <wp:effectExtent l="0" t="0" r="7620" b="0"/>
             <wp:docPr id="63" name="Picture 63"/>
             <wp:cNvGraphicFramePr>
               <a:graphicFrameLocks xmlns:a="http://schemas.openxmlformats.org/drawingml/2006/main" noChangeAspect="1"/>
@@ -7743,7 +8540,7 @@
                   <pic:spPr bwMode="auto">
                     <a:xfrm>
                       <a:off x="0" y="0"/>
-                      <a:ext cx="3344645" cy="2135803"/>
+                      <a:ext cx="2572423" cy="1642682"/>
                     </a:xfrm>
                     <a:prstGeom prst="rect">
                       <a:avLst/>
@@ -7764,6 +8561,7 @@
       <w:pPr>
         <w:pStyle w:val="Caption"/>
       </w:pPr>
+      <w:bookmarkStart w:id="14" w:name="_Ref104189777"/>
       <w:r>
         <w:t xml:space="preserve">Gambar </w:t>
       </w:r>
@@ -7806,6 +8604,7 @@
       <w:r>
         <w:fldChar w:fldCharType="end"/>
       </w:r>
+      <w:bookmarkEnd w:id="14"/>
       <w:r>
         <w:br/>
         <w:t>Visualisasi Arsitektur MLP</w:t>
@@ -8396,7 +9195,7 @@
       </w:r>
     </w:p>
     <w:p/>
-    <w:bookmarkStart w:id="9" w:name="_Ref102238741"/>
+    <w:bookmarkStart w:id="15" w:name="_Ref102238741"/>
     <w:p>
       <w:pPr>
         <w:pStyle w:val="STTSRumus"/>
@@ -8599,12 +9398,12 @@
       <w:r>
         <w:fldChar w:fldCharType="end"/>
       </w:r>
-      <w:bookmarkEnd w:id="9"/>
+      <w:bookmarkEnd w:id="15"/>
       <w:r>
         <w:t>)</w:t>
       </w:r>
     </w:p>
-    <w:bookmarkStart w:id="10" w:name="_Ref102348409"/>
+    <w:bookmarkStart w:id="16" w:name="_Ref102348409"/>
     <w:p>
       <w:pPr>
         <w:pStyle w:val="STTSRumus"/>
@@ -8749,7 +9548,7 @@
       <w:r>
         <w:fldChar w:fldCharType="end"/>
       </w:r>
-      <w:bookmarkEnd w:id="10"/>
+      <w:bookmarkEnd w:id="16"/>
       <w:r>
         <w:t>)</w:t>
       </w:r>
@@ -9747,7 +10546,7 @@
       <w:pPr>
         <w:pStyle w:val="Caption"/>
       </w:pPr>
-      <w:bookmarkStart w:id="11" w:name="_Ref102588897"/>
+      <w:bookmarkStart w:id="17" w:name="_Ref102588897"/>
       <w:r>
         <w:t xml:space="preserve">Gambar </w:t>
       </w:r>
@@ -9790,7 +10589,7 @@
       <w:r>
         <w:fldChar w:fldCharType="end"/>
       </w:r>
-      <w:bookmarkEnd w:id="11"/>
+      <w:bookmarkEnd w:id="17"/>
       <w:r>
         <w:br/>
         <w:t xml:space="preserve">Bentuk </w:t>
@@ -10442,7 +11241,7 @@
       <w:pPr>
         <w:pStyle w:val="Caption"/>
       </w:pPr>
-      <w:bookmarkStart w:id="12" w:name="_Ref102647793"/>
+      <w:bookmarkStart w:id="18" w:name="_Ref102647793"/>
       <w:r>
         <w:t xml:space="preserve">Gambar </w:t>
       </w:r>
@@ -10485,7 +11284,7 @@
       <w:r>
         <w:fldChar w:fldCharType="end"/>
       </w:r>
-      <w:bookmarkEnd w:id="12"/>
+      <w:bookmarkEnd w:id="18"/>
       <w:r>
         <w:br/>
       </w:r>
@@ -10535,6 +11334,79 @@
         <w:t>annotations</w:t>
       </w:r>
       <w:proofErr w:type="spellEnd"/>
+      <w:r>
+        <w:rPr>
+          <w:i/>
+          <w:iCs/>
+          <w:lang w:val="en-US"/>
+        </w:rPr>
+        <w:t xml:space="preserve"> </w:t>
+      </w:r>
+      <w:r>
+        <w:rPr>
+          <w:lang w:val="en-US"/>
+        </w:rPr>
+        <w:t>(</w:t>
+      </w:r>
+      <w:r>
+        <w:rPr>
+          <w:lang w:val="en-US"/>
+        </w:rPr>
+        <w:fldChar w:fldCharType="begin"/>
+      </w:r>
+      <w:r>
+        <w:rPr>
+          <w:lang w:val="en-US"/>
+        </w:rPr>
+        <w:instrText xml:space="preserve"> REF _Ref104190861 \h </w:instrText>
+      </w:r>
+      <w:r>
+        <w:rPr>
+          <w:lang w:val="en-US"/>
+        </w:rPr>
+      </w:r>
+      <w:r>
+        <w:rPr>
+          <w:lang w:val="en-US"/>
+        </w:rPr>
+        <w:fldChar w:fldCharType="separate"/>
+      </w:r>
+      <w:r>
+        <w:rPr>
+          <w:lang w:val="en-US"/>
+        </w:rPr>
+        <w:t>g</w:t>
+      </w:r>
+      <w:r>
+        <w:t xml:space="preserve">ambar </w:t>
+      </w:r>
+      <w:r>
+        <w:rPr>
+          <w:noProof/>
+        </w:rPr>
+        <w:t>2</w:t>
+      </w:r>
+      <w:r>
+        <w:t>.</w:t>
+      </w:r>
+      <w:r>
+        <w:rPr>
+          <w:noProof/>
+        </w:rPr>
+        <w:t>11</w:t>
+      </w:r>
+      <w:r>
+        <w:rPr>
+          <w:lang w:val="en-US"/>
+        </w:rPr>
+        <w:fldChar w:fldCharType="end"/>
+      </w:r>
+      <w:r>
+        <w:rPr>
+          <w:lang w:val="en-US"/>
+        </w:rPr>
+        <w:t>)</w:t>
+      </w:r>
       <w:r>
         <w:t xml:space="preserve">, </w:t>
       </w:r>
@@ -10619,6 +11491,7 @@
       <w:pPr>
         <w:pStyle w:val="Caption"/>
       </w:pPr>
+      <w:bookmarkStart w:id="19" w:name="_Ref104190861"/>
       <w:r>
         <w:t xml:space="preserve">Gambar </w:t>
       </w:r>
@@ -10661,6 +11534,7 @@
       <w:r>
         <w:fldChar w:fldCharType="end"/>
       </w:r>
+      <w:bookmarkEnd w:id="19"/>
       <w:r>
         <w:br/>
         <w:t xml:space="preserve">Contoh </w:t>
@@ -10760,12 +11634,12 @@
         </w:rPr>
         <w:t>detection</w:t>
       </w:r>
-      <w:bookmarkStart w:id="13" w:name="_Hlk102720836"/>
+      <w:bookmarkStart w:id="20" w:name="_Hlk102720836"/>
       <w:proofErr w:type="spellEnd"/>
       <w:r>
         <w:t>,</w:t>
       </w:r>
-      <w:bookmarkEnd w:id="13"/>
+      <w:bookmarkEnd w:id="20"/>
       <w:r>
         <w:rPr>
           <w:i/>
@@ -11280,12 +12154,17 @@
         <w:t xml:space="preserve">. </w:t>
       </w:r>
       <w:r>
-        <w:t xml:space="preserve">Untuk mempermudah penjelasan dan mempersingkat, penjelasan dapat dibaca sebagai berikut: </w:t>
+        <w:t>Untuk mempermudah penjelasan dan mempersingkat, penjelasan dapat dibaca sebagai berikut:</w:t>
       </w:r>
     </w:p>
     <w:p>
       <w:pPr>
         <w:pStyle w:val="ListParagraph"/>
+        <w:numPr>
+          <w:ilvl w:val="0"/>
+          <w:numId w:val="31"/>
+        </w:numPr>
+        <w:ind w:left="426" w:hanging="426"/>
       </w:pPr>
       <w:proofErr w:type="spellStart"/>
       <w:r>
@@ -11308,7 +12187,7 @@
           <w:ilvl w:val="0"/>
           <w:numId w:val="0"/>
         </w:numPr>
-        <w:ind w:left="428"/>
+        <w:ind w:left="426"/>
       </w:pPr>
       <w:r>
         <w:t>K</w:t>
@@ -11434,6 +12313,11 @@
     <w:p>
       <w:pPr>
         <w:pStyle w:val="ListParagraph"/>
+        <w:numPr>
+          <w:ilvl w:val="0"/>
+          <w:numId w:val="31"/>
+        </w:numPr>
+        <w:ind w:left="426" w:hanging="426"/>
       </w:pPr>
       <w:proofErr w:type="spellStart"/>
       <w:r>
@@ -11456,7 +12340,7 @@
           <w:ilvl w:val="0"/>
           <w:numId w:val="0"/>
         </w:numPr>
-        <w:ind w:left="428"/>
+        <w:ind w:left="426"/>
       </w:pPr>
       <w:r>
         <w:t xml:space="preserve">Cara anotasi berbasis penggunaan </w:t>
@@ -11500,6 +12384,11 @@
     <w:p>
       <w:pPr>
         <w:pStyle w:val="ListParagraph"/>
+        <w:numPr>
+          <w:ilvl w:val="0"/>
+          <w:numId w:val="31"/>
+        </w:numPr>
+        <w:ind w:left="426" w:hanging="426"/>
       </w:pPr>
       <w:proofErr w:type="spellStart"/>
       <w:r>
@@ -11538,7 +12427,7 @@
           <w:ilvl w:val="0"/>
           <w:numId w:val="0"/>
         </w:numPr>
-        <w:ind w:left="428"/>
+        <w:ind w:left="426"/>
       </w:pPr>
       <w:r>
         <w:t xml:space="preserve">Dapat menggunakan data </w:t>
@@ -11592,6 +12481,11 @@
     <w:p>
       <w:pPr>
         <w:pStyle w:val="ListParagraph"/>
+        <w:numPr>
+          <w:ilvl w:val="0"/>
+          <w:numId w:val="31"/>
+        </w:numPr>
+        <w:ind w:left="426" w:hanging="426"/>
       </w:pPr>
       <w:r>
         <w:t>Zero setup</w:t>
@@ -11604,7 +12498,7 @@
           <w:ilvl w:val="0"/>
           <w:numId w:val="0"/>
         </w:numPr>
-        <w:ind w:left="428"/>
+        <w:ind w:left="426"/>
       </w:pPr>
       <w:r>
         <w:t xml:space="preserve">BRAT dibuat sepenuhnya dengan teknologi web standar, dan tidak perlu </w:t>
@@ -11640,6 +12534,11 @@
     <w:p>
       <w:pPr>
         <w:pStyle w:val="ListParagraph"/>
+        <w:numPr>
+          <w:ilvl w:val="0"/>
+          <w:numId w:val="31"/>
+        </w:numPr>
+        <w:ind w:left="426" w:hanging="426"/>
       </w:pPr>
       <w:proofErr w:type="spellStart"/>
       <w:r>
@@ -11687,7 +12586,7 @@
           <w:ilvl w:val="0"/>
           <w:numId w:val="0"/>
         </w:numPr>
-        <w:ind w:left="428"/>
+        <w:ind w:left="426"/>
       </w:pPr>
       <w:r>
         <w:t xml:space="preserve">Memiliki </w:t>
@@ -11740,6 +12639,11 @@
     <w:p>
       <w:pPr>
         <w:pStyle w:val="ListParagraph"/>
+        <w:numPr>
+          <w:ilvl w:val="0"/>
+          <w:numId w:val="31"/>
+        </w:numPr>
+        <w:ind w:left="426" w:hanging="426"/>
       </w:pPr>
       <w:proofErr w:type="spellStart"/>
       <w:r>
@@ -11770,7 +12674,7 @@
           <w:ilvl w:val="0"/>
           <w:numId w:val="0"/>
         </w:numPr>
-        <w:ind w:left="428"/>
+        <w:ind w:left="426"/>
       </w:pPr>
       <w:r>
         <w:t>BRAT mencakup sejumlah fitur untuk membandingkan beberapa set anotasi untuk dokumen yang sama, termasuk perbandingan otomatis untuk mengidentifikasi dan menandai perbedaan dan visualisasi berdampingan</w:t>
@@ -11782,6 +12686,11 @@
     <w:p>
       <w:pPr>
         <w:pStyle w:val="ListParagraph"/>
+        <w:numPr>
+          <w:ilvl w:val="0"/>
+          <w:numId w:val="31"/>
+        </w:numPr>
+        <w:ind w:left="426" w:hanging="426"/>
       </w:pPr>
       <w:r>
         <w:t xml:space="preserve">An </w:t>
@@ -11823,7 +12732,7 @@
           <w:ilvl w:val="0"/>
           <w:numId w:val="0"/>
         </w:numPr>
-        <w:ind w:left="428"/>
+        <w:ind w:left="426"/>
       </w:pPr>
       <w:r>
         <w:t xml:space="preserve">Setiap anotasi BRAT dapat memiliki URL </w:t>
@@ -11856,6 +12765,11 @@
     <w:p>
       <w:pPr>
         <w:pStyle w:val="ListParagraph"/>
+        <w:numPr>
+          <w:ilvl w:val="0"/>
+          <w:numId w:val="31"/>
+        </w:numPr>
+        <w:ind w:left="426" w:hanging="426"/>
       </w:pPr>
       <w:proofErr w:type="spellStart"/>
       <w:r>
@@ -11902,7 +12816,7 @@
           <w:ilvl w:val="0"/>
           <w:numId w:val="0"/>
         </w:numPr>
-        <w:ind w:left="428"/>
+        <w:ind w:left="426"/>
       </w:pPr>
       <w:r>
         <w:t xml:space="preserve">Adanya fitur integrasi dengan metode canggih untuk dukungan anotasi dasar seperti pemisahan kalimat (Inggris dan Jepang) dan </w:t>
@@ -11919,6 +12833,11 @@
     <w:p>
       <w:pPr>
         <w:pStyle w:val="ListParagraph"/>
+        <w:numPr>
+          <w:ilvl w:val="0"/>
+          <w:numId w:val="31"/>
+        </w:numPr>
+        <w:ind w:left="426" w:hanging="426"/>
       </w:pPr>
       <w:proofErr w:type="spellStart"/>
       <w:r>
@@ -11965,7 +12884,7 @@
           <w:ilvl w:val="0"/>
           <w:numId w:val="0"/>
         </w:numPr>
-        <w:ind w:left="428"/>
+        <w:ind w:left="426"/>
       </w:pPr>
       <w:r>
         <w:t xml:space="preserve">Visualisasi anak nakal didasarkan pada </w:t>
@@ -12012,6 +12931,11 @@
     <w:p>
       <w:pPr>
         <w:pStyle w:val="ListParagraph"/>
+        <w:numPr>
+          <w:ilvl w:val="0"/>
+          <w:numId w:val="31"/>
+        </w:numPr>
+        <w:ind w:left="426" w:hanging="426"/>
       </w:pPr>
       <w:proofErr w:type="spellStart"/>
       <w:r>
@@ -12050,7 +12974,7 @@
           <w:ilvl w:val="0"/>
           <w:numId w:val="0"/>
         </w:numPr>
-        <w:ind w:left="428"/>
+        <w:ind w:left="426"/>
       </w:pPr>
       <w:r>
         <w:t xml:space="preserve">Anotasi yang dibuat di </w:t>
@@ -12083,6 +13007,11 @@
     <w:p>
       <w:pPr>
         <w:pStyle w:val="ListParagraph"/>
+        <w:numPr>
+          <w:ilvl w:val="0"/>
+          <w:numId w:val="31"/>
+        </w:numPr>
+        <w:ind w:left="426" w:hanging="426"/>
       </w:pPr>
       <w:proofErr w:type="spellStart"/>
       <w:r>
@@ -12137,7 +13066,7 @@
           <w:ilvl w:val="0"/>
           <w:numId w:val="0"/>
         </w:numPr>
-        <w:ind w:left="428"/>
+        <w:ind w:left="426"/>
       </w:pPr>
       <w:r>
         <w:t xml:space="preserve">BRAT menghilangkan risiko kehilangan anotasi apabila terjadi </w:t>
@@ -12191,6 +13120,11 @@
     <w:p>
       <w:pPr>
         <w:pStyle w:val="ListParagraph"/>
+        <w:numPr>
+          <w:ilvl w:val="0"/>
+          <w:numId w:val="31"/>
+        </w:numPr>
+        <w:ind w:left="426" w:hanging="426"/>
       </w:pPr>
       <w:r>
         <w:t>Real-</w:t>
@@ -12216,7 +13150,7 @@
           <w:ilvl w:val="0"/>
           <w:numId w:val="0"/>
         </w:numPr>
-        <w:ind w:left="428"/>
+        <w:ind w:left="360"/>
       </w:pPr>
       <w:r>
         <w:t xml:space="preserve">Arsitektur dan desain dari BRAT </w:t>
@@ -12241,10 +13175,14 @@
     <w:p>
       <w:pPr>
         <w:pStyle w:val="ListParagraph"/>
-      </w:pPr>
-      <w:proofErr w:type="spellStart"/>
-      <w:r>
-        <w:lastRenderedPageBreak/>
+        <w:numPr>
+          <w:ilvl w:val="0"/>
+          <w:numId w:val="31"/>
+        </w:numPr>
+        <w:ind w:left="360"/>
+      </w:pPr>
+      <w:proofErr w:type="spellStart"/>
+      <w:r>
         <w:t>Detailed</w:t>
       </w:r>
       <w:proofErr w:type="spellEnd"/>
@@ -12272,9 +13210,6 @@
         <w:t>measurement</w:t>
       </w:r>
       <w:proofErr w:type="spellEnd"/>
-      <w:r>
-        <w:t xml:space="preserve"> </w:t>
-      </w:r>
     </w:p>
     <w:p>
       <w:pPr>
@@ -12283,9 +13218,10 @@
           <w:ilvl w:val="0"/>
           <w:numId w:val="0"/>
         </w:numPr>
-        <w:ind w:left="428"/>
-      </w:pPr>
-      <w:r>
+        <w:ind w:left="360"/>
+      </w:pPr>
+      <w:r>
+        <w:lastRenderedPageBreak/>
         <w:t xml:space="preserve">Secara opsional, BRAT dapat dikonfigurasi untuk merekam waktu yang tepat saat </w:t>
       </w:r>
       <w:proofErr w:type="spellStart"/>
@@ -12300,6 +13236,11 @@
     <w:p>
       <w:pPr>
         <w:pStyle w:val="ListParagraph"/>
+        <w:numPr>
+          <w:ilvl w:val="0"/>
+          <w:numId w:val="31"/>
+        </w:numPr>
+        <w:ind w:left="360"/>
       </w:pPr>
       <w:r>
         <w:t xml:space="preserve">Rich set </w:t>
@@ -12325,9 +13266,6 @@
         <w:t>primitives</w:t>
       </w:r>
       <w:proofErr w:type="spellEnd"/>
-      <w:r>
-        <w:t xml:space="preserve"> </w:t>
-      </w:r>
     </w:p>
     <w:p>
       <w:pPr>
@@ -12336,13 +13274,10 @@
           <w:ilvl w:val="0"/>
           <w:numId w:val="0"/>
         </w:numPr>
-        <w:ind w:left="428"/>
-      </w:pPr>
-      <w:r>
-        <w:t xml:space="preserve">BRAT menyediakan serangkaian kategori dasar anotasi yang </w:t>
-      </w:r>
-      <w:r>
-        <w:t xml:space="preserve">beragam : anotasi untuk </w:t>
+        <w:ind w:left="360"/>
+      </w:pPr>
+      <w:r>
+        <w:t xml:space="preserve">BRAT menyediakan serangkaian kategori dasar anotasi yang beragam : anotasi untuk </w:t>
       </w:r>
       <w:proofErr w:type="spellStart"/>
       <w:r>
@@ -12398,13 +13333,7 @@
       </w:r>
       <w:proofErr w:type="spellEnd"/>
       <w:r>
-        <w:t xml:space="preserve"> </w:t>
-      </w:r>
-      <w:r>
-        <w:t xml:space="preserve">dan </w:t>
-      </w:r>
-      <w:r>
-        <w:t xml:space="preserve"> </w:t>
+        <w:t xml:space="preserve"> dan  </w:t>
       </w:r>
       <w:proofErr w:type="spellStart"/>
       <w:r>
@@ -12418,6 +13347,11 @@
     <w:p>
       <w:pPr>
         <w:pStyle w:val="ListParagraph"/>
+        <w:numPr>
+          <w:ilvl w:val="0"/>
+          <w:numId w:val="31"/>
+        </w:numPr>
+        <w:ind w:left="360"/>
       </w:pPr>
       <w:proofErr w:type="spellStart"/>
       <w:r>
@@ -12432,9 +13366,6 @@
         <w:t>configurable</w:t>
       </w:r>
       <w:proofErr w:type="spellEnd"/>
-      <w:r>
-        <w:t xml:space="preserve"> </w:t>
-      </w:r>
     </w:p>
     <w:p>
       <w:pPr>
@@ -12443,16 +13374,10 @@
           <w:ilvl w:val="0"/>
           <w:numId w:val="0"/>
         </w:numPr>
-        <w:ind w:left="428"/>
-      </w:pPr>
-      <w:r>
-        <w:t xml:space="preserve">Semua </w:t>
-      </w:r>
-      <w:r>
-        <w:t>konfigurasi</w:t>
-      </w:r>
-      <w:r>
-        <w:t xml:space="preserve"> anotasi menggunakan bahasa konfigurasi sederhana. Setiap kumpulan dokumen memiliki konfigurasinya sendiri, memungkinkan satu server BRAT untuk </w:t>
+        <w:ind w:left="360"/>
+      </w:pPr>
+      <w:r>
+        <w:t xml:space="preserve">Semua konfigurasi anotasi menggunakan bahasa konfigurasi sederhana. Setiap kumpulan dokumen memiliki konfigurasinya sendiri, memungkinkan satu server BRAT untuk </w:t>
       </w:r>
       <w:proofErr w:type="spellStart"/>
       <w:r>
@@ -12460,13 +13385,7 @@
       </w:r>
       <w:proofErr w:type="spellEnd"/>
       <w:r>
-        <w:t xml:space="preserve"> banyak proyek dengan target anotasi yang berbeda.</w:t>
-      </w:r>
-      <w:r>
-        <w:t xml:space="preserve"> </w:t>
-      </w:r>
-      <w:r>
-        <w:t xml:space="preserve">Selain itu, sebagian besar visualisasi seperti </w:t>
+        <w:t xml:space="preserve"> banyak proyek dengan target anotasi yang berbeda. Selain itu, sebagian besar visualisasi seperti </w:t>
       </w:r>
       <w:proofErr w:type="spellStart"/>
       <w:r>
@@ -12474,12 +13393,17 @@
       </w:r>
       <w:proofErr w:type="spellEnd"/>
       <w:r>
-        <w:t xml:space="preserve">, anotasi warna kotak dan busur serta kepala panah dan gaya menggambar busur dapat dikontrol secara detail menggunakan spesifikasi gaya HTML/CSS yang terdokumentasi dengan baik dan dikenal luas. </w:t>
+        <w:t>, anotasi warna kotak dan busur serta kepala panah dan gaya menggambar busur dapat dikontrol secara detail menggunakan spesifikasi gaya HTML/CSS yang terdokumentasi dengan baik dan dikenal luas.</w:t>
       </w:r>
     </w:p>
     <w:p>
       <w:pPr>
         <w:pStyle w:val="ListParagraph"/>
+        <w:numPr>
+          <w:ilvl w:val="0"/>
+          <w:numId w:val="31"/>
+        </w:numPr>
+        <w:ind w:left="360"/>
       </w:pPr>
       <w:proofErr w:type="spellStart"/>
       <w:r>
@@ -12494,9 +13418,6 @@
         <w:t>validated</w:t>
       </w:r>
       <w:proofErr w:type="spellEnd"/>
-      <w:r>
-        <w:t xml:space="preserve"> </w:t>
-      </w:r>
     </w:p>
     <w:p>
       <w:pPr>
@@ -12505,24 +13426,20 @@
           <w:ilvl w:val="0"/>
           <w:numId w:val="0"/>
         </w:numPr>
-        <w:ind w:left="428"/>
-      </w:pPr>
-      <w:r>
-        <w:t xml:space="preserve">BRAT </w:t>
-      </w:r>
-      <w:r>
-        <w:t>memiliki</w:t>
-      </w:r>
-      <w:r>
-        <w:t xml:space="preserve"> validasi anotasi yang mampu memeriksa semua batasan yang dapat didefinisikan dalam konfigurasi ekspresifnya</w:t>
-      </w:r>
-      <w:r>
-        <w:t>.</w:t>
+        <w:ind w:left="360"/>
+      </w:pPr>
+      <w:r>
+        <w:t>BRAT memiliki validasi anotasi yang mampu memeriksa semua batasan yang dapat didefinisikan dalam konfigurasi ekspresifnya.</w:t>
       </w:r>
     </w:p>
     <w:p>
       <w:pPr>
         <w:pStyle w:val="ListParagraph"/>
+        <w:numPr>
+          <w:ilvl w:val="0"/>
+          <w:numId w:val="31"/>
+        </w:numPr>
+        <w:ind w:left="360"/>
       </w:pPr>
       <w:proofErr w:type="spellStart"/>
       <w:r>
@@ -12537,15 +13454,20 @@
           <w:ilvl w:val="0"/>
           <w:numId w:val="0"/>
         </w:numPr>
-        <w:ind w:left="428"/>
-      </w:pPr>
-      <w:r>
-        <w:t xml:space="preserve">BRAT mengimplementasikan serangkaian fungsi lengkap untuk mencari dokumen atau koleksi dokumen untuk anotasi jenis apa pun dengan serangkaian batasan yang dapat dikonfigurasi secara terperinci. </w:t>
+        <w:ind w:left="360"/>
+      </w:pPr>
+      <w:r>
+        <w:t>BRAT mengimplementasikan serangkaian fungsi lengkap untuk mencari dokumen atau koleksi dokumen untuk anotasi jenis apa pun dengan serangkaian batasan yang dapat dikonfigurasi secara terperinci.</w:t>
       </w:r>
     </w:p>
     <w:p>
       <w:pPr>
         <w:pStyle w:val="ListParagraph"/>
+        <w:numPr>
+          <w:ilvl w:val="0"/>
+          <w:numId w:val="31"/>
+        </w:numPr>
+        <w:ind w:left="360"/>
       </w:pPr>
       <w:proofErr w:type="spellStart"/>
       <w:r>
@@ -12560,7 +13482,7 @@
           <w:ilvl w:val="0"/>
           <w:numId w:val="0"/>
         </w:numPr>
-        <w:ind w:left="428"/>
+        <w:ind w:left="360"/>
       </w:pPr>
       <w:r>
         <w:t xml:space="preserve">BRAT mendukung </w:t>
@@ -12611,14 +13533,12 @@
       <w:r>
         <w:t>dasarkan kata</w:t>
       </w:r>
-      <w:r>
-        <w:t>.</w:t>
-      </w:r>
     </w:p>
-    <w:p/>
-    <w:p/>
-    <w:p/>
-    <w:p/>
+    <w:p>
+      <w:pPr>
+        <w:ind w:firstLine="0"/>
+      </w:pPr>
+    </w:p>
     <w:sectPr>
       <w:headerReference w:type="default" r:id="rId19"/>
       <w:footerReference w:type="default" r:id="rId20"/>
@@ -14001,6 +14921,32 @@
 
 <file path=word/numbering.xml><?xml version="1.0" encoding="utf-8"?>
 <w:numbering xmlns:wpc="http://schemas.microsoft.com/office/word/2010/wordprocessingCanvas" xmlns:cx="http://schemas.microsoft.com/office/drawing/2014/chartex" xmlns:cx1="http://schemas.microsoft.com/office/drawing/2015/9/8/chartex" xmlns:cx2="http://schemas.microsoft.com/office/drawing/2015/10/21/chartex" xmlns:cx3="http://schemas.microsoft.com/office/drawing/2016/5/9/chartex" xmlns:cx4="http://schemas.microsoft.com/office/drawing/2016/5/10/chartex" xmlns:cx5="http://schemas.microsoft.com/office/drawing/2016/5/11/chartex" xmlns:cx6="http://schemas.microsoft.com/office/drawing/2016/5/12/chartex" xmlns:cx7="http://schemas.microsoft.com/office/drawing/2016/5/13/chartex" xmlns:cx8="http://schemas.microsoft.com/office/drawing/2016/5/14/chartex" xmlns:mc="http://schemas.openxmlformats.org/markup-compatibility/2006" xmlns:aink="http://schemas.microsoft.com/office/drawing/2016/ink" xmlns:am3d="http://schemas.microsoft.com/office/drawing/2017/model3d" xmlns:o="urn:schemas-microsoft-com:office:office" xmlns:r="http://schemas.openxmlformats.org/officeDocument/2006/relationships" xmlns:m="http://schemas.openxmlformats.org/officeDocument/2006/math" xmlns:v="urn:schemas-microsoft-com:vml" xmlns:wp14="http://schemas.microsoft.com/office/word/2010/wordprocessingDrawing" xmlns:wp="http://schemas.openxmlformats.org/drawingml/2006/wordprocessingDrawing" xmlns:w10="urn:schemas-microsoft-com:office:word" xmlns:w="http://schemas.openxmlformats.org/wordprocessingml/2006/main" xmlns:w14="http://schemas.microsoft.com/office/word/2010/wordml" xmlns:w15="http://schemas.microsoft.com/office/word/2012/wordml" xmlns:w16cex="http://schemas.microsoft.com/office/word/2018/wordml/cex" xmlns:w16cid="http://schemas.microsoft.com/office/word/2016/wordml/cid" xmlns:w16="http://schemas.microsoft.com/office/word/2018/wordml" xmlns:w16sdtdh="http://schemas.microsoft.com/office/word/2020/wordml/sdtdatahash" xmlns:w16se="http://schemas.microsoft.com/office/word/2015/wordml/symex" xmlns:wpg="http://schemas.microsoft.com/office/word/2010/wordprocessingGroup" xmlns:wpi="http://schemas.microsoft.com/office/word/2010/wordprocessingInk" xmlns:wne="http://schemas.microsoft.com/office/word/2006/wordml" xmlns:wps="http://schemas.microsoft.com/office/word/2010/wordprocessingShape" mc:Ignorable="w14 w15 w16se w16cid w16 w16cex w16sdtdh wp14">
+  <w:numPicBullet w:numPicBulletId="0">
+    <w:pict>
+      <v:shapetype id="_x0000_t75" coordsize="21600,21600" o:spt="75" o:preferrelative="t" path="m@4@5l@4@11@9@11@9@5xe" filled="f" stroked="f">
+        <v:stroke joinstyle="miter"/>
+        <v:formulas>
+          <v:f eqn="if lineDrawn pixelLineWidth 0"/>
+          <v:f eqn="sum @0 1 0"/>
+          <v:f eqn="sum 0 0 @1"/>
+          <v:f eqn="prod @2 1 2"/>
+          <v:f eqn="prod @3 21600 pixelWidth"/>
+          <v:f eqn="prod @3 21600 pixelHeight"/>
+          <v:f eqn="sum @0 0 1"/>
+          <v:f eqn="prod @6 1 2"/>
+          <v:f eqn="prod @7 21600 pixelWidth"/>
+          <v:f eqn="sum @8 21600 0"/>
+          <v:f eqn="prod @7 21600 pixelHeight"/>
+          <v:f eqn="sum @10 21600 0"/>
+        </v:formulas>
+        <v:path o:extrusionok="f" gradientshapeok="t" o:connecttype="rect"/>
+        <o:lock v:ext="edit" aspectratio="t"/>
+      </v:shapetype>
+      <v:shape id="_x0000_i1138" type="#_x0000_t75" style="width:11.4pt;height:11.4pt" o:bullet="t">
+        <v:imagedata r:id="rId1" o:title="mso6F78"/>
+      </v:shape>
+    </w:pict>
+  </w:numPicBullet>
   <w:abstractNum w:abstractNumId="0" w15:restartNumberingAfterBreak="0">
     <w:nsid w:val="FFFFFF7C"/>
     <w:multiLevelType w:val="singleLevel"/>
@@ -14850,102 +15796,16 @@
     </w:lvl>
   </w:abstractNum>
   <w:abstractNum w:abstractNumId="16" w15:restartNumberingAfterBreak="0">
-    <w:nsid w:val="1D905A8A"/>
+    <w:nsid w:val="17C7686F"/>
     <w:multiLevelType w:val="hybridMultilevel"/>
-    <w:tmpl w:val="E230CC4A"/>
-    <w:lvl w:ilvl="0" w:tplc="AE847EE8">
-      <w:start w:val="1"/>
-      <w:numFmt w:val="decimal"/>
-      <w:lvlText w:val="%1)"/>
-      <w:lvlJc w:val="left"/>
-      <w:pPr>
-        <w:ind w:left="720" w:hanging="360"/>
-      </w:pPr>
-    </w:lvl>
-    <w:lvl w:ilvl="1" w:tplc="04210019" w:tentative="1">
-      <w:start w:val="1"/>
-      <w:numFmt w:val="lowerLetter"/>
-      <w:lvlText w:val="%2."/>
-      <w:lvlJc w:val="left"/>
-      <w:pPr>
-        <w:ind w:left="1440" w:hanging="360"/>
-      </w:pPr>
-    </w:lvl>
-    <w:lvl w:ilvl="2" w:tplc="0421001B" w:tentative="1">
-      <w:start w:val="1"/>
-      <w:numFmt w:val="lowerRoman"/>
-      <w:lvlText w:val="%3."/>
-      <w:lvlJc w:val="right"/>
-      <w:pPr>
-        <w:ind w:left="2160" w:hanging="180"/>
-      </w:pPr>
-    </w:lvl>
-    <w:lvl w:ilvl="3" w:tplc="0421000F" w:tentative="1">
-      <w:start w:val="1"/>
-      <w:numFmt w:val="decimal"/>
-      <w:lvlText w:val="%4."/>
-      <w:lvlJc w:val="left"/>
-      <w:pPr>
-        <w:ind w:left="2880" w:hanging="360"/>
-      </w:pPr>
-    </w:lvl>
-    <w:lvl w:ilvl="4" w:tplc="04210019" w:tentative="1">
-      <w:start w:val="1"/>
-      <w:numFmt w:val="lowerLetter"/>
-      <w:lvlText w:val="%5."/>
-      <w:lvlJc w:val="left"/>
-      <w:pPr>
-        <w:ind w:left="3600" w:hanging="360"/>
-      </w:pPr>
-    </w:lvl>
-    <w:lvl w:ilvl="5" w:tplc="0421001B" w:tentative="1">
-      <w:start w:val="1"/>
-      <w:numFmt w:val="lowerRoman"/>
-      <w:lvlText w:val="%6."/>
-      <w:lvlJc w:val="right"/>
-      <w:pPr>
-        <w:ind w:left="4320" w:hanging="180"/>
-      </w:pPr>
-    </w:lvl>
-    <w:lvl w:ilvl="6" w:tplc="0421000F" w:tentative="1">
-      <w:start w:val="1"/>
-      <w:numFmt w:val="decimal"/>
-      <w:lvlText w:val="%7."/>
-      <w:lvlJc w:val="left"/>
-      <w:pPr>
-        <w:ind w:left="5040" w:hanging="360"/>
-      </w:pPr>
-    </w:lvl>
-    <w:lvl w:ilvl="7" w:tplc="04210019" w:tentative="1">
-      <w:start w:val="1"/>
-      <w:numFmt w:val="lowerLetter"/>
-      <w:lvlText w:val="%8."/>
-      <w:lvlJc w:val="left"/>
-      <w:pPr>
-        <w:ind w:left="5760" w:hanging="360"/>
-      </w:pPr>
-    </w:lvl>
-    <w:lvl w:ilvl="8" w:tplc="0421001B" w:tentative="1">
-      <w:start w:val="1"/>
-      <w:numFmt w:val="lowerRoman"/>
-      <w:lvlText w:val="%9."/>
-      <w:lvlJc w:val="right"/>
-      <w:pPr>
-        <w:ind w:left="6480" w:hanging="180"/>
-      </w:pPr>
-    </w:lvl>
-  </w:abstractNum>
-  <w:abstractNum w:abstractNumId="17" w15:restartNumberingAfterBreak="0">
-    <w:nsid w:val="220E2534"/>
-    <w:multiLevelType w:val="hybridMultilevel"/>
-    <w:tmpl w:val="307EA03C"/>
+    <w:tmpl w:val="D16830AC"/>
     <w:lvl w:ilvl="0" w:tplc="04210001">
       <w:start w:val="1"/>
       <w:numFmt w:val="bullet"/>
       <w:lvlText w:val=""/>
       <w:lvlJc w:val="left"/>
       <w:pPr>
-        <w:ind w:left="721" w:hanging="360"/>
+        <w:ind w:left="1353" w:hanging="360"/>
       </w:pPr>
       <w:rPr>
         <w:rFonts w:ascii="Symbol" w:hAnsi="Symbol" w:hint="default"/>
@@ -14957,7 +15817,7 @@
       <w:lvlText w:val="o"/>
       <w:lvlJc w:val="left"/>
       <w:pPr>
-        <w:ind w:left="1441" w:hanging="360"/>
+        <w:ind w:left="2073" w:hanging="360"/>
       </w:pPr>
       <w:rPr>
         <w:rFonts w:ascii="Courier New" w:hAnsi="Courier New" w:cs="Courier New" w:hint="default"/>
@@ -14969,7 +15829,7 @@
       <w:lvlText w:val=""/>
       <w:lvlJc w:val="left"/>
       <w:pPr>
-        <w:ind w:left="2161" w:hanging="360"/>
+        <w:ind w:left="2793" w:hanging="360"/>
       </w:pPr>
       <w:rPr>
         <w:rFonts w:ascii="Wingdings" w:hAnsi="Wingdings" w:hint="default"/>
@@ -14981,7 +15841,7 @@
       <w:lvlText w:val=""/>
       <w:lvlJc w:val="left"/>
       <w:pPr>
-        <w:ind w:left="2881" w:hanging="360"/>
+        <w:ind w:left="3513" w:hanging="360"/>
       </w:pPr>
       <w:rPr>
         <w:rFonts w:ascii="Symbol" w:hAnsi="Symbol" w:hint="default"/>
@@ -14993,7 +15853,7 @@
       <w:lvlText w:val="o"/>
       <w:lvlJc w:val="left"/>
       <w:pPr>
-        <w:ind w:left="3601" w:hanging="360"/>
+        <w:ind w:left="4233" w:hanging="360"/>
       </w:pPr>
       <w:rPr>
         <w:rFonts w:ascii="Courier New" w:hAnsi="Courier New" w:cs="Courier New" w:hint="default"/>
@@ -15005,7 +15865,7 @@
       <w:lvlText w:val=""/>
       <w:lvlJc w:val="left"/>
       <w:pPr>
-        <w:ind w:left="4321" w:hanging="360"/>
+        <w:ind w:left="4953" w:hanging="360"/>
       </w:pPr>
       <w:rPr>
         <w:rFonts w:ascii="Wingdings" w:hAnsi="Wingdings" w:hint="default"/>
@@ -15017,7 +15877,7 @@
       <w:lvlText w:val=""/>
       <w:lvlJc w:val="left"/>
       <w:pPr>
-        <w:ind w:left="5041" w:hanging="360"/>
+        <w:ind w:left="5673" w:hanging="360"/>
       </w:pPr>
       <w:rPr>
         <w:rFonts w:ascii="Symbol" w:hAnsi="Symbol" w:hint="default"/>
@@ -15029,7 +15889,7 @@
       <w:lvlText w:val="o"/>
       <w:lvlJc w:val="left"/>
       <w:pPr>
-        <w:ind w:left="5761" w:hanging="360"/>
+        <w:ind w:left="6393" w:hanging="360"/>
       </w:pPr>
       <w:rPr>
         <w:rFonts w:ascii="Courier New" w:hAnsi="Courier New" w:cs="Courier New" w:hint="default"/>
@@ -15041,14 +15901,213 @@
       <w:lvlText w:val=""/>
       <w:lvlJc w:val="left"/>
       <w:pPr>
-        <w:ind w:left="6481" w:hanging="360"/>
+        <w:ind w:left="7113" w:hanging="360"/>
       </w:pPr>
       <w:rPr>
         <w:rFonts w:ascii="Wingdings" w:hAnsi="Wingdings" w:hint="default"/>
       </w:rPr>
     </w:lvl>
   </w:abstractNum>
+  <w:abstractNum w:abstractNumId="17" w15:restartNumberingAfterBreak="0">
+    <w:nsid w:val="1D905A8A"/>
+    <w:multiLevelType w:val="hybridMultilevel"/>
+    <w:tmpl w:val="E230CC4A"/>
+    <w:lvl w:ilvl="0" w:tplc="AE847EE8">
+      <w:start w:val="1"/>
+      <w:numFmt w:val="decimal"/>
+      <w:lvlText w:val="%1)"/>
+      <w:lvlJc w:val="left"/>
+      <w:pPr>
+        <w:ind w:left="720" w:hanging="360"/>
+      </w:pPr>
+    </w:lvl>
+    <w:lvl w:ilvl="1" w:tplc="04210019" w:tentative="1">
+      <w:start w:val="1"/>
+      <w:numFmt w:val="lowerLetter"/>
+      <w:lvlText w:val="%2."/>
+      <w:lvlJc w:val="left"/>
+      <w:pPr>
+        <w:ind w:left="1440" w:hanging="360"/>
+      </w:pPr>
+    </w:lvl>
+    <w:lvl w:ilvl="2" w:tplc="0421001B" w:tentative="1">
+      <w:start w:val="1"/>
+      <w:numFmt w:val="lowerRoman"/>
+      <w:lvlText w:val="%3."/>
+      <w:lvlJc w:val="right"/>
+      <w:pPr>
+        <w:ind w:left="2160" w:hanging="180"/>
+      </w:pPr>
+    </w:lvl>
+    <w:lvl w:ilvl="3" w:tplc="0421000F" w:tentative="1">
+      <w:start w:val="1"/>
+      <w:numFmt w:val="decimal"/>
+      <w:lvlText w:val="%4."/>
+      <w:lvlJc w:val="left"/>
+      <w:pPr>
+        <w:ind w:left="2880" w:hanging="360"/>
+      </w:pPr>
+    </w:lvl>
+    <w:lvl w:ilvl="4" w:tplc="04210019" w:tentative="1">
+      <w:start w:val="1"/>
+      <w:numFmt w:val="lowerLetter"/>
+      <w:lvlText w:val="%5."/>
+      <w:lvlJc w:val="left"/>
+      <w:pPr>
+        <w:ind w:left="3600" w:hanging="360"/>
+      </w:pPr>
+    </w:lvl>
+    <w:lvl w:ilvl="5" w:tplc="0421001B" w:tentative="1">
+      <w:start w:val="1"/>
+      <w:numFmt w:val="lowerRoman"/>
+      <w:lvlText w:val="%6."/>
+      <w:lvlJc w:val="right"/>
+      <w:pPr>
+        <w:ind w:left="4320" w:hanging="180"/>
+      </w:pPr>
+    </w:lvl>
+    <w:lvl w:ilvl="6" w:tplc="0421000F" w:tentative="1">
+      <w:start w:val="1"/>
+      <w:numFmt w:val="decimal"/>
+      <w:lvlText w:val="%7."/>
+      <w:lvlJc w:val="left"/>
+      <w:pPr>
+        <w:ind w:left="5040" w:hanging="360"/>
+      </w:pPr>
+    </w:lvl>
+    <w:lvl w:ilvl="7" w:tplc="04210019" w:tentative="1">
+      <w:start w:val="1"/>
+      <w:numFmt w:val="lowerLetter"/>
+      <w:lvlText w:val="%8."/>
+      <w:lvlJc w:val="left"/>
+      <w:pPr>
+        <w:ind w:left="5760" w:hanging="360"/>
+      </w:pPr>
+    </w:lvl>
+    <w:lvl w:ilvl="8" w:tplc="0421001B" w:tentative="1">
+      <w:start w:val="1"/>
+      <w:numFmt w:val="lowerRoman"/>
+      <w:lvlText w:val="%9."/>
+      <w:lvlJc w:val="right"/>
+      <w:pPr>
+        <w:ind w:left="6480" w:hanging="180"/>
+      </w:pPr>
+    </w:lvl>
+  </w:abstractNum>
   <w:abstractNum w:abstractNumId="18" w15:restartNumberingAfterBreak="0">
+    <w:nsid w:val="220E2534"/>
+    <w:multiLevelType w:val="hybridMultilevel"/>
+    <w:tmpl w:val="307EA03C"/>
+    <w:lvl w:ilvl="0" w:tplc="04210001">
+      <w:start w:val="1"/>
+      <w:numFmt w:val="bullet"/>
+      <w:lvlText w:val=""/>
+      <w:lvlJc w:val="left"/>
+      <w:pPr>
+        <w:ind w:left="721" w:hanging="360"/>
+      </w:pPr>
+      <w:rPr>
+        <w:rFonts w:ascii="Symbol" w:hAnsi="Symbol" w:hint="default"/>
+      </w:rPr>
+    </w:lvl>
+    <w:lvl w:ilvl="1" w:tplc="04210003" w:tentative="1">
+      <w:start w:val="1"/>
+      <w:numFmt w:val="bullet"/>
+      <w:lvlText w:val="o"/>
+      <w:lvlJc w:val="left"/>
+      <w:pPr>
+        <w:ind w:left="1441" w:hanging="360"/>
+      </w:pPr>
+      <w:rPr>
+        <w:rFonts w:ascii="Courier New" w:hAnsi="Courier New" w:cs="Courier New" w:hint="default"/>
+      </w:rPr>
+    </w:lvl>
+    <w:lvl w:ilvl="2" w:tplc="04210005" w:tentative="1">
+      <w:start w:val="1"/>
+      <w:numFmt w:val="bullet"/>
+      <w:lvlText w:val=""/>
+      <w:lvlJc w:val="left"/>
+      <w:pPr>
+        <w:ind w:left="2161" w:hanging="360"/>
+      </w:pPr>
+      <w:rPr>
+        <w:rFonts w:ascii="Wingdings" w:hAnsi="Wingdings" w:hint="default"/>
+      </w:rPr>
+    </w:lvl>
+    <w:lvl w:ilvl="3" w:tplc="04210001" w:tentative="1">
+      <w:start w:val="1"/>
+      <w:numFmt w:val="bullet"/>
+      <w:lvlText w:val=""/>
+      <w:lvlJc w:val="left"/>
+      <w:pPr>
+        <w:ind w:left="2881" w:hanging="360"/>
+      </w:pPr>
+      <w:rPr>
+        <w:rFonts w:ascii="Symbol" w:hAnsi="Symbol" w:hint="default"/>
+      </w:rPr>
+    </w:lvl>
+    <w:lvl w:ilvl="4" w:tplc="04210003" w:tentative="1">
+      <w:start w:val="1"/>
+      <w:numFmt w:val="bullet"/>
+      <w:lvlText w:val="o"/>
+      <w:lvlJc w:val="left"/>
+      <w:pPr>
+        <w:ind w:left="3601" w:hanging="360"/>
+      </w:pPr>
+      <w:rPr>
+        <w:rFonts w:ascii="Courier New" w:hAnsi="Courier New" w:cs="Courier New" w:hint="default"/>
+      </w:rPr>
+    </w:lvl>
+    <w:lvl w:ilvl="5" w:tplc="04210005" w:tentative="1">
+      <w:start w:val="1"/>
+      <w:numFmt w:val="bullet"/>
+      <w:lvlText w:val=""/>
+      <w:lvlJc w:val="left"/>
+      <w:pPr>
+        <w:ind w:left="4321" w:hanging="360"/>
+      </w:pPr>
+      <w:rPr>
+        <w:rFonts w:ascii="Wingdings" w:hAnsi="Wingdings" w:hint="default"/>
+      </w:rPr>
+    </w:lvl>
+    <w:lvl w:ilvl="6" w:tplc="04210001" w:tentative="1">
+      <w:start w:val="1"/>
+      <w:numFmt w:val="bullet"/>
+      <w:lvlText w:val=""/>
+      <w:lvlJc w:val="left"/>
+      <w:pPr>
+        <w:ind w:left="5041" w:hanging="360"/>
+      </w:pPr>
+      <w:rPr>
+        <w:rFonts w:ascii="Symbol" w:hAnsi="Symbol" w:hint="default"/>
+      </w:rPr>
+    </w:lvl>
+    <w:lvl w:ilvl="7" w:tplc="04210003" w:tentative="1">
+      <w:start w:val="1"/>
+      <w:numFmt w:val="bullet"/>
+      <w:lvlText w:val="o"/>
+      <w:lvlJc w:val="left"/>
+      <w:pPr>
+        <w:ind w:left="5761" w:hanging="360"/>
+      </w:pPr>
+      <w:rPr>
+        <w:rFonts w:ascii="Courier New" w:hAnsi="Courier New" w:cs="Courier New" w:hint="default"/>
+      </w:rPr>
+    </w:lvl>
+    <w:lvl w:ilvl="8" w:tplc="04210005" w:tentative="1">
+      <w:start w:val="1"/>
+      <w:numFmt w:val="bullet"/>
+      <w:lvlText w:val=""/>
+      <w:lvlJc w:val="left"/>
+      <w:pPr>
+        <w:ind w:left="6481" w:hanging="360"/>
+      </w:pPr>
+      <w:rPr>
+        <w:rFonts w:ascii="Wingdings" w:hAnsi="Wingdings" w:hint="default"/>
+      </w:rPr>
+    </w:lvl>
+  </w:abstractNum>
+  <w:abstractNum w:abstractNumId="19" w15:restartNumberingAfterBreak="0">
     <w:nsid w:val="23A52C4A"/>
     <w:multiLevelType w:val="hybridMultilevel"/>
     <w:tmpl w:val="922AE60C"/>
@@ -15141,7 +16200,7 @@
       </w:pPr>
     </w:lvl>
   </w:abstractNum>
-  <w:abstractNum w:abstractNumId="19" w15:restartNumberingAfterBreak="0">
+  <w:abstractNum w:abstractNumId="20" w15:restartNumberingAfterBreak="0">
     <w:nsid w:val="31F66B71"/>
     <w:multiLevelType w:val="hybridMultilevel"/>
     <w:tmpl w:val="1BE6B58C"/>
@@ -15234,7 +16293,7 @@
       </w:pPr>
     </w:lvl>
   </w:abstractNum>
-  <w:abstractNum w:abstractNumId="20" w15:restartNumberingAfterBreak="0">
+  <w:abstractNum w:abstractNumId="21" w15:restartNumberingAfterBreak="0">
     <w:nsid w:val="4A917288"/>
     <w:multiLevelType w:val="hybridMultilevel"/>
     <w:tmpl w:val="6130F8D0"/>
@@ -15321,7 +16380,7 @@
       </w:pPr>
     </w:lvl>
   </w:abstractNum>
-  <w:abstractNum w:abstractNumId="21" w15:restartNumberingAfterBreak="0">
+  <w:abstractNum w:abstractNumId="22" w15:restartNumberingAfterBreak="0">
     <w:nsid w:val="51F26E93"/>
     <w:multiLevelType w:val="hybridMultilevel"/>
     <w:tmpl w:val="7B6C73B2"/>
@@ -15410,7 +16469,7 @@
       </w:pPr>
     </w:lvl>
   </w:abstractNum>
-  <w:abstractNum w:abstractNumId="22" w15:restartNumberingAfterBreak="0">
+  <w:abstractNum w:abstractNumId="23" w15:restartNumberingAfterBreak="0">
     <w:nsid w:val="6A087431"/>
     <w:multiLevelType w:val="hybridMultilevel"/>
     <w:tmpl w:val="ABFE9A40"/>
@@ -15499,7 +16558,7 @@
       </w:pPr>
     </w:lvl>
   </w:abstractNum>
-  <w:abstractNum w:abstractNumId="23" w15:restartNumberingAfterBreak="0">
+  <w:abstractNum w:abstractNumId="24" w15:restartNumberingAfterBreak="0">
     <w:nsid w:val="6EEA5738"/>
     <w:multiLevelType w:val="multilevel"/>
     <w:tmpl w:val="94B4675E"/>
@@ -15612,7 +16671,7 @@
       </w:rPr>
     </w:lvl>
   </w:abstractNum>
-  <w:abstractNum w:abstractNumId="24" w15:restartNumberingAfterBreak="0">
+  <w:abstractNum w:abstractNumId="25" w15:restartNumberingAfterBreak="0">
     <w:nsid w:val="75767623"/>
     <w:multiLevelType w:val="hybridMultilevel"/>
     <w:tmpl w:val="DC006FA6"/>
@@ -15705,7 +16764,7 @@
       </w:pPr>
     </w:lvl>
   </w:abstractNum>
-  <w:abstractNum w:abstractNumId="25" w15:restartNumberingAfterBreak="0">
+  <w:abstractNum w:abstractNumId="26" w15:restartNumberingAfterBreak="0">
     <w:nsid w:val="7B540BB6"/>
     <w:multiLevelType w:val="hybridMultilevel"/>
     <w:tmpl w:val="D8B0736E"/>
@@ -15794,7 +16853,7 @@
       </w:pPr>
     </w:lvl>
   </w:abstractNum>
-  <w:abstractNum w:abstractNumId="26" w15:restartNumberingAfterBreak="0">
+  <w:abstractNum w:abstractNumId="27" w15:restartNumberingAfterBreak="0">
     <w:nsid w:val="7C272F91"/>
     <w:multiLevelType w:val="multilevel"/>
     <w:tmpl w:val="841C9F56"/>
@@ -15880,7 +16939,7 @@
       </w:pPr>
     </w:lvl>
   </w:abstractNum>
-  <w:abstractNum w:abstractNumId="27" w15:restartNumberingAfterBreak="0">
+  <w:abstractNum w:abstractNumId="28" w15:restartNumberingAfterBreak="0">
     <w:nsid w:val="7D3C3BC7"/>
     <w:multiLevelType w:val="hybridMultilevel"/>
     <w:tmpl w:val="E306D856"/>
@@ -16024,70 +17083,73 @@
     <w:abstractNumId w:val="0"/>
   </w:num>
   <w:num w:numId="11">
-    <w:abstractNumId w:val="25"/>
+    <w:abstractNumId w:val="26"/>
   </w:num>
   <w:num w:numId="12">
-    <w:abstractNumId w:val="27"/>
+    <w:abstractNumId w:val="28"/>
   </w:num>
   <w:num w:numId="13">
     <w:abstractNumId w:val="14"/>
   </w:num>
   <w:num w:numId="14">
+    <w:abstractNumId w:val="23"/>
+  </w:num>
+  <w:num w:numId="15">
     <w:abstractNumId w:val="22"/>
   </w:num>
-  <w:num w:numId="15">
-    <w:abstractNumId w:val="21"/>
-  </w:num>
   <w:num w:numId="16">
-    <w:abstractNumId w:val="18"/>
+    <w:abstractNumId w:val="19"/>
   </w:num>
   <w:num w:numId="17">
-    <w:abstractNumId w:val="19"/>
+    <w:abstractNumId w:val="20"/>
   </w:num>
   <w:num w:numId="18">
-    <w:abstractNumId w:val="19"/>
+    <w:abstractNumId w:val="20"/>
     <w:lvlOverride w:ilvl="0">
       <w:startOverride w:val="1"/>
     </w:lvlOverride>
   </w:num>
   <w:num w:numId="19">
-    <w:abstractNumId w:val="24"/>
+    <w:abstractNumId w:val="25"/>
   </w:num>
   <w:num w:numId="20">
     <w:abstractNumId w:val="11"/>
   </w:num>
   <w:num w:numId="21">
-    <w:abstractNumId w:val="20"/>
+    <w:abstractNumId w:val="21"/>
   </w:num>
   <w:num w:numId="22">
-    <w:abstractNumId w:val="20"/>
+    <w:abstractNumId w:val="21"/>
     <w:lvlOverride w:ilvl="0">
       <w:startOverride w:val="1"/>
     </w:lvlOverride>
   </w:num>
   <w:num w:numId="23">
-    <w:abstractNumId w:val="26"/>
+    <w:abstractNumId w:val="27"/>
   </w:num>
   <w:num w:numId="24">
     <w:abstractNumId w:val="13"/>
   </w:num>
   <w:num w:numId="25">
-    <w:abstractNumId w:val="23"/>
+    <w:abstractNumId w:val="24"/>
   </w:num>
   <w:num w:numId="26">
-    <w:abstractNumId w:val="16"/>
+    <w:abstractNumId w:val="17"/>
   </w:num>
   <w:num w:numId="27">
     <w:abstractNumId w:val="15"/>
   </w:num>
   <w:num w:numId="28">
-    <w:abstractNumId w:val="17"/>
+    <w:abstractNumId w:val="18"/>
   </w:num>
   <w:num w:numId="29">
     <w:abstractNumId w:val="10"/>
   </w:num>
   <w:num w:numId="30">
     <w:abstractNumId w:val="12"/>
+  </w:num>
+  <w:num w:numId="31">
+    <w:abstractNumId w:val="16"/>
   </w:num>
 </w:numbering>
 </file>

</xml_diff>